<commit_message>
executed reducers and added custom partitionar
</commit_message>
<xml_diff>
--- a/BDS_Assignemnt_1.docx
+++ b/BDS_Assignemnt_1.docx
@@ -164,21 +164,7 @@
         <w:rPr>
           <w:lang w:val="en-US"/>
         </w:rPr>
-        <w:t xml:space="preserve">A large multi-national retail chain has sales orders data across regions and different sales channels for a large variety of item types. The business team wants to use this data to analyze various aspects of </w:t>
-      </w:r>
-      <w:proofErr w:type="gramStart"/>
-      <w:r>
-        <w:rPr>
-          <w:lang w:val="en-US"/>
-        </w:rPr>
-        <w:t>sales  -</w:t>
-      </w:r>
-      <w:proofErr w:type="gramEnd"/>
-      <w:r>
-        <w:rPr>
-          <w:lang w:val="en-US"/>
-        </w:rPr>
-        <w:t xml:space="preserve"> </w:t>
+        <w:t xml:space="preserve">A large multi-national retail chain has sales orders data across regions and different sales channels for a large variety of item types. The business team wants to use this data to analyze various aspects of sales  - </w:t>
       </w:r>
       <w:r>
         <w:rPr>
@@ -341,7 +327,6 @@
           <w:u w:val="single"/>
         </w:rPr>
       </w:pPr>
-      <w:proofErr w:type="gramStart"/>
       <w:r>
         <w:rPr>
           <w:b/>
@@ -365,16 +350,7 @@
           <w:bCs/>
           <w:u w:val="single"/>
         </w:rPr>
-        <w:t xml:space="preserve"> Setup</w:t>
-      </w:r>
-      <w:proofErr w:type="gramEnd"/>
-      <w:r>
-        <w:rPr>
-          <w:b/>
-          <w:bCs/>
-          <w:u w:val="single"/>
-        </w:rPr>
-        <w:t xml:space="preserve"> :</w:t>
+        <w:t xml:space="preserve"> Setup :</w:t>
       </w:r>
     </w:p>
     <w:p>
@@ -413,7 +389,6 @@
         <w:t xml:space="preserve">git clone </w:t>
       </w:r>
       <w:proofErr w:type="spellStart"/>
-      <w:proofErr w:type="gramStart"/>
       <w:r>
         <w:t>git@github.com:big-data-europe</w:t>
       </w:r>
@@ -426,7 +401,6 @@
         <w:t>hadoop.git</w:t>
       </w:r>
       <w:proofErr w:type="spellEnd"/>
-      <w:proofErr w:type="gramEnd"/>
     </w:p>
     <w:p>
       <w:pPr>
@@ -761,13 +735,8 @@
           <w:numId w:val="20"/>
         </w:numPr>
       </w:pPr>
-      <w:proofErr w:type="gramStart"/>
-      <w:r>
-        <w:t>./</w:t>
-      </w:r>
-      <w:proofErr w:type="gramEnd"/>
-      <w:r>
-        <w:t>configure --enable-optimizations</w:t>
+      <w:r>
+        <w:t>./configure --enable-optimizations</w:t>
       </w:r>
     </w:p>
     <w:p>
@@ -939,13 +908,8 @@
           <w:numId w:val="20"/>
         </w:numPr>
       </w:pPr>
-      <w:proofErr w:type="gramStart"/>
-      <w:r>
-        <w:t>exit(</w:t>
-      </w:r>
-      <w:proofErr w:type="gramEnd"/>
-      <w:r>
-        <w:t>)</w:t>
+      <w:r>
+        <w:t>exit()</w:t>
       </w:r>
     </w:p>
     <w:p>
@@ -1067,13 +1031,8 @@
         </w:numPr>
       </w:pPr>
       <w:r>
-        <w:t xml:space="preserve">docker </w:t>
-      </w:r>
-      <w:proofErr w:type="gramStart"/>
-      <w:r>
-        <w:t>cp  hadoop-streaming-3.2.1.jar</w:t>
-      </w:r>
-      <w:proofErr w:type="gramEnd"/>
+        <w:t>docker cp  hadoop-streaming-3.2.1.jar</w:t>
+      </w:r>
       <w:r>
         <w:t xml:space="preserve"> </w:t>
       </w:r>
@@ -1354,6 +1313,12 @@
       </w:r>
     </w:p>
     <w:p>
+      <w:pPr>
+        <w:rPr>
+          <w:b/>
+          <w:bCs/>
+        </w:rPr>
+      </w:pPr>
       <w:r>
         <w:rPr>
           <w:b/>
@@ -1917,21 +1882,7 @@
                 <w:color w:val="000000"/>
               </w:rPr>
               <w:br/>
-              <w:t xml:space="preserve">    line = </w:t>
-            </w:r>
-            <w:proofErr w:type="spellStart"/>
-            <w:r>
-              <w:rPr>
-                <w:color w:val="000000"/>
-              </w:rPr>
-              <w:t>line.strip</w:t>
-            </w:r>
-            <w:proofErr w:type="spellEnd"/>
-            <w:r>
-              <w:rPr>
-                <w:color w:val="000000"/>
-              </w:rPr>
-              <w:t>()</w:t>
+              <w:t xml:space="preserve">    line = line.strip()</w:t>
             </w:r>
             <w:r>
               <w:rPr>
@@ -1948,19 +1899,11 @@
               </w:rPr>
               <w:t xml:space="preserve">if </w:t>
             </w:r>
-            <w:proofErr w:type="spellStart"/>
-            <w:r>
-              <w:rPr>
-                <w:color w:val="000000"/>
-              </w:rPr>
-              <w:t>line.startswith</w:t>
-            </w:r>
-            <w:proofErr w:type="spellEnd"/>
-            <w:r>
-              <w:rPr>
-                <w:color w:val="000000"/>
-              </w:rPr>
-              <w:t>(</w:t>
+            <w:r>
+              <w:rPr>
+                <w:color w:val="000000"/>
+              </w:rPr>
+              <w:t>line.startswith(</w:t>
             </w:r>
             <w:r>
               <w:rPr>
@@ -2234,7 +2177,35 @@
               <w:rPr>
                 <w:color w:val="000000"/>
               </w:rPr>
-              <w:t>]]</w:t>
+              <w:t>]].replace(</w:t>
+            </w:r>
+            <w:r>
+              <w:rPr>
+                <w:b/>
+                <w:bCs/>
+                <w:color w:val="008080"/>
+              </w:rPr>
+              <w:t>" "</w:t>
+            </w:r>
+            <w:r>
+              <w:rPr>
+                <w:color w:val="000000"/>
+              </w:rPr>
+              <w:t>,</w:t>
+            </w:r>
+            <w:r>
+              <w:rPr>
+                <w:b/>
+                <w:bCs/>
+                <w:color w:val="008080"/>
+              </w:rPr>
+              <w:t>"_"</w:t>
+            </w:r>
+            <w:r>
+              <w:rPr>
+                <w:color w:val="000000"/>
+              </w:rPr>
+              <w:t>)</w:t>
             </w:r>
             <w:r>
               <w:rPr>
@@ -3151,7 +3122,6 @@
           <w:bCs/>
         </w:rPr>
       </w:pPr>
-      <w:proofErr w:type="gramStart"/>
       <w:r>
         <w:rPr>
           <w:b/>
@@ -3159,7 +3129,6 @@
         </w:rPr>
         <w:t>command :</w:t>
       </w:r>
-      <w:proofErr w:type="gramEnd"/>
     </w:p>
     <w:tbl>
       <w:tblPr>
@@ -3249,34 +3218,8 @@
       <w:r>
         <w:t xml:space="preserve"> -cat /input/output/q1/part-00000</w:t>
       </w:r>
-      <w:r>
-        <w:object w:dxaOrig="1520" w:dyaOrig="987" w14:anchorId="0E2F9A91">
-          <v:shapetype id="_x0000_t75" coordsize="21600,21600" o:spt="75" o:preferrelative="t" path="m@4@5l@4@11@9@11@9@5xe" filled="f" stroked="f">
-            <v:stroke joinstyle="miter"/>
-            <v:formulas>
-              <v:f eqn="if lineDrawn pixelLineWidth 0"/>
-              <v:f eqn="sum @0 1 0"/>
-              <v:f eqn="sum 0 0 @1"/>
-              <v:f eqn="prod @2 1 2"/>
-              <v:f eqn="prod @3 21600 pixelWidth"/>
-              <v:f eqn="prod @3 21600 pixelHeight"/>
-              <v:f eqn="sum @0 0 1"/>
-              <v:f eqn="prod @6 1 2"/>
-              <v:f eqn="prod @7 21600 pixelWidth"/>
-              <v:f eqn="sum @8 21600 0"/>
-              <v:f eqn="prod @7 21600 pixelHeight"/>
-              <v:f eqn="sum @10 21600 0"/>
-            </v:formulas>
-            <v:path o:extrusionok="f" gradientshapeok="t" o:connecttype="rect"/>
-            <o:lock v:ext="edit" aspectratio="t"/>
-          </v:shapetype>
-          <v:shape id="_x0000_i1027" type="#_x0000_t75" style="width:76pt;height:49.5pt" o:ole="">
-            <v:imagedata r:id="rId11" o:title=""/>
-          </v:shape>
-          <o:OLEObject Type="Embed" ProgID="Package" ShapeID="_x0000_i1027" DrawAspect="Icon" ObjectID="_1688308653" r:id="rId12"/>
-        </w:object>
-      </w:r>
-    </w:p>
+    </w:p>
+    <w:p/>
     <w:p>
       <w:pPr>
         <w:rPr>
@@ -3301,6 +3244,12 @@
       </w:r>
     </w:p>
     <w:p>
+      <w:pPr>
+        <w:rPr>
+          <w:b/>
+          <w:bCs/>
+        </w:rPr>
+      </w:pPr>
       <w:r>
         <w:rPr>
           <w:b/>
@@ -3847,21 +3796,7 @@
                 <w:color w:val="000000"/>
               </w:rPr>
               <w:br/>
-              <w:t xml:space="preserve">    line = </w:t>
-            </w:r>
-            <w:proofErr w:type="spellStart"/>
-            <w:r>
-              <w:rPr>
-                <w:color w:val="000000"/>
-              </w:rPr>
-              <w:t>line.strip</w:t>
-            </w:r>
-            <w:proofErr w:type="spellEnd"/>
-            <w:r>
-              <w:rPr>
-                <w:color w:val="000000"/>
-              </w:rPr>
-              <w:t>()</w:t>
+              <w:t xml:space="preserve">    line = line.strip()</w:t>
             </w:r>
             <w:r>
               <w:rPr>
@@ -3878,19 +3813,11 @@
               </w:rPr>
               <w:t xml:space="preserve">if </w:t>
             </w:r>
-            <w:proofErr w:type="spellStart"/>
-            <w:r>
-              <w:rPr>
-                <w:color w:val="000000"/>
-              </w:rPr>
-              <w:t>line.startswith</w:t>
-            </w:r>
-            <w:proofErr w:type="spellEnd"/>
-            <w:r>
-              <w:rPr>
-                <w:color w:val="000000"/>
-              </w:rPr>
-              <w:t>(</w:t>
+            <w:r>
+              <w:rPr>
+                <w:color w:val="000000"/>
+              </w:rPr>
+              <w:t>line.startswith(</w:t>
             </w:r>
             <w:r>
               <w:rPr>
@@ -4164,7 +4091,35 @@
               <w:rPr>
                 <w:color w:val="000000"/>
               </w:rPr>
-              <w:t>]]</w:t>
+              <w:t>]].replace(</w:t>
+            </w:r>
+            <w:r>
+              <w:rPr>
+                <w:b/>
+                <w:bCs/>
+                <w:color w:val="008080"/>
+              </w:rPr>
+              <w:t>" "</w:t>
+            </w:r>
+            <w:r>
+              <w:rPr>
+                <w:color w:val="000000"/>
+              </w:rPr>
+              <w:t>,</w:t>
+            </w:r>
+            <w:r>
+              <w:rPr>
+                <w:b/>
+                <w:bCs/>
+                <w:color w:val="008080"/>
+              </w:rPr>
+              <w:t>"_"</w:t>
+            </w:r>
+            <w:r>
+              <w:rPr>
+                <w:color w:val="000000"/>
+              </w:rPr>
+              <w:t>)</w:t>
             </w:r>
             <w:r>
               <w:rPr>
@@ -4504,19 +4459,11 @@
               <w:t xml:space="preserve">df = </w:t>
             </w:r>
             <w:proofErr w:type="spellStart"/>
-            <w:proofErr w:type="gramStart"/>
-            <w:r>
-              <w:rPr>
-                <w:color w:val="000000"/>
-              </w:rPr>
-              <w:t>pd.read</w:t>
-            </w:r>
-            <w:proofErr w:type="gramEnd"/>
-            <w:r>
-              <w:rPr>
-                <w:color w:val="000000"/>
-              </w:rPr>
-              <w:t>_csv</w:t>
+            <w:r>
+              <w:rPr>
+                <w:color w:val="000000"/>
+              </w:rPr>
+              <w:t>pd.read_csv</w:t>
             </w:r>
             <w:proofErr w:type="spellEnd"/>
             <w:r>
@@ -4944,7 +4891,6 @@
           <w:bCs/>
         </w:rPr>
       </w:pPr>
-      <w:proofErr w:type="gramStart"/>
       <w:r>
         <w:rPr>
           <w:b/>
@@ -4952,7 +4898,6 @@
         </w:rPr>
         <w:t>command :</w:t>
       </w:r>
-      <w:proofErr w:type="gramEnd"/>
     </w:p>
     <w:tbl>
       <w:tblPr>
@@ -5050,16 +4995,7 @@
         <w:t>/part-00000</w:t>
       </w:r>
     </w:p>
-    <w:p>
-      <w:r>
-        <w:object w:dxaOrig="1520" w:dyaOrig="987" w14:anchorId="716A0D30">
-          <v:shape id="_x0000_i1028" type="#_x0000_t75" style="width:76pt;height:49.5pt" o:ole="">
-            <v:imagedata r:id="rId13" o:title=""/>
-          </v:shape>
-          <o:OLEObject Type="Embed" ProgID="Package" ShapeID="_x0000_i1028" DrawAspect="Icon" ObjectID="_1688308654" r:id="rId14"/>
-        </w:object>
-      </w:r>
-    </w:p>
+    <w:p/>
     <w:p>
       <w:pPr>
         <w:pStyle w:val="PlainText"/>
@@ -5071,17 +5007,17 @@
         <w:rPr>
           <w:rFonts w:ascii="Courier New" w:hAnsi="Courier New" w:cs="Courier New"/>
         </w:rPr>
+        <w:tab/>
+      </w:r>
+    </w:p>
+    <w:p>
+      <w:pPr>
+        <w:rPr>
+          <w:lang w:val="en-US"/>
+        </w:rPr>
+      </w:pPr>
+      <w:r>
         <w:lastRenderedPageBreak/>
-        <w:tab/>
-      </w:r>
-    </w:p>
-    <w:p>
-      <w:pPr>
-        <w:rPr>
-          <w:lang w:val="en-US"/>
-        </w:rPr>
-      </w:pPr>
-      <w:r>
         <w:t>3.</w:t>
       </w:r>
       <w:r>
@@ -5649,21 +5585,7 @@
                 <w:color w:val="000000"/>
               </w:rPr>
               <w:br/>
-              <w:t xml:space="preserve">    line = </w:t>
-            </w:r>
-            <w:proofErr w:type="spellStart"/>
-            <w:r>
-              <w:rPr>
-                <w:color w:val="000000"/>
-              </w:rPr>
-              <w:t>line.strip</w:t>
-            </w:r>
-            <w:proofErr w:type="spellEnd"/>
-            <w:r>
-              <w:rPr>
-                <w:color w:val="000000"/>
-              </w:rPr>
-              <w:t>()</w:t>
+              <w:t xml:space="preserve">    line = line.strip()</w:t>
             </w:r>
             <w:r>
               <w:rPr>
@@ -5680,19 +5602,11 @@
               </w:rPr>
               <w:t xml:space="preserve">if </w:t>
             </w:r>
-            <w:proofErr w:type="spellStart"/>
-            <w:r>
-              <w:rPr>
-                <w:color w:val="000000"/>
-              </w:rPr>
-              <w:t>line.startswith</w:t>
-            </w:r>
-            <w:proofErr w:type="spellEnd"/>
-            <w:r>
-              <w:rPr>
-                <w:color w:val="000000"/>
-              </w:rPr>
-              <w:t>(</w:t>
+            <w:r>
+              <w:rPr>
+                <w:color w:val="000000"/>
+              </w:rPr>
+              <w:t>line.startswith(</w:t>
             </w:r>
             <w:r>
               <w:rPr>
@@ -5966,7 +5880,35 @@
               <w:rPr>
                 <w:color w:val="000000"/>
               </w:rPr>
-              <w:t>]]</w:t>
+              <w:t>]].replace(</w:t>
+            </w:r>
+            <w:r>
+              <w:rPr>
+                <w:b/>
+                <w:bCs/>
+                <w:color w:val="008080"/>
+              </w:rPr>
+              <w:t>" "</w:t>
+            </w:r>
+            <w:r>
+              <w:rPr>
+                <w:color w:val="000000"/>
+              </w:rPr>
+              <w:t>,</w:t>
+            </w:r>
+            <w:r>
+              <w:rPr>
+                <w:b/>
+                <w:bCs/>
+                <w:color w:val="008080"/>
+              </w:rPr>
+              <w:t>"_"</w:t>
+            </w:r>
+            <w:r>
+              <w:rPr>
+                <w:color w:val="000000"/>
+              </w:rPr>
+              <w:t>)</w:t>
             </w:r>
             <w:r>
               <w:rPr>
@@ -6788,7 +6730,6 @@
           <w:bCs/>
         </w:rPr>
       </w:pPr>
-      <w:proofErr w:type="gramStart"/>
       <w:r>
         <w:rPr>
           <w:b/>
@@ -6796,7 +6737,6 @@
         </w:rPr>
         <w:t>command :</w:t>
       </w:r>
-      <w:proofErr w:type="gramEnd"/>
     </w:p>
     <w:tbl>
       <w:tblPr>
@@ -6900,16 +6840,710 @@
           <w:rFonts w:ascii="Courier New" w:hAnsi="Courier New" w:cs="Courier New"/>
         </w:rPr>
       </w:pPr>
-      <w:r>
+    </w:p>
+    <w:p/>
+    <w:p/>
+    <w:p>
+      <w:r>
+        <w:lastRenderedPageBreak/>
+        <w:t>3. (</w:t>
+      </w:r>
+      <w:proofErr w:type="spellStart"/>
+      <w:r>
+        <w:t>partB</w:t>
+      </w:r>
+      <w:proofErr w:type="spellEnd"/>
+      <w:r>
+        <w:t>)</w:t>
+      </w:r>
+      <w:r>
+        <w:t>Use a custom partitioner class instead of default hash based.</w:t>
+      </w:r>
+    </w:p>
+    <w:p/>
+    <w:p>
+      <w:pPr>
+        <w:pStyle w:val="PlainText"/>
         <w:rPr>
           <w:rFonts w:ascii="Courier New" w:hAnsi="Courier New" w:cs="Courier New"/>
         </w:rPr>
-        <w:object w:dxaOrig="1520" w:dyaOrig="987" w14:anchorId="0CD0E59D">
-          <v:shape id="_x0000_i1029" type="#_x0000_t75" style="width:76pt;height:49.5pt" o:ole="">
-            <v:imagedata r:id="rId15" o:title=""/>
-          </v:shape>
-          <o:OLEObject Type="Embed" ProgID="Package" ShapeID="_x0000_i1029" DrawAspect="Icon" ObjectID="_1688308655" r:id="rId16"/>
-        </w:object>
+      </w:pPr>
+      <w:r>
+        <w:rPr>
+          <w:rFonts w:ascii="Courier New" w:hAnsi="Courier New" w:cs="Courier New"/>
+        </w:rPr>
+        <w:t xml:space="preserve">public static class </w:t>
+      </w:r>
+      <w:proofErr w:type="spellStart"/>
+      <w:r>
+        <w:rPr>
+          <w:rFonts w:ascii="Courier New" w:hAnsi="Courier New" w:cs="Courier New"/>
+        </w:rPr>
+        <w:t>MyPartitioner</w:t>
+      </w:r>
+      <w:proofErr w:type="spellEnd"/>
+      <w:r>
+        <w:rPr>
+          <w:rFonts w:ascii="Courier New" w:hAnsi="Courier New" w:cs="Courier New"/>
+        </w:rPr>
+        <w:t xml:space="preserve"> extends Partitioner&lt;</w:t>
+      </w:r>
+      <w:proofErr w:type="spellStart"/>
+      <w:r>
+        <w:rPr>
+          <w:rFonts w:ascii="Courier New" w:hAnsi="Courier New" w:cs="Courier New"/>
+        </w:rPr>
+        <w:t>Text,Text</w:t>
+      </w:r>
+      <w:proofErr w:type="spellEnd"/>
+      <w:r>
+        <w:rPr>
+          <w:rFonts w:ascii="Courier New" w:hAnsi="Courier New" w:cs="Courier New"/>
+        </w:rPr>
+        <w:t>&gt;{</w:t>
+      </w:r>
+    </w:p>
+    <w:p>
+      <w:pPr>
+        <w:pStyle w:val="PlainText"/>
+        <w:rPr>
+          <w:rFonts w:ascii="Courier New" w:hAnsi="Courier New" w:cs="Courier New"/>
+        </w:rPr>
+      </w:pPr>
+      <w:r>
+        <w:rPr>
+          <w:rFonts w:ascii="Courier New" w:hAnsi="Courier New" w:cs="Courier New"/>
+        </w:rPr>
+        <w:t xml:space="preserve">    public int </w:t>
+      </w:r>
+      <w:proofErr w:type="spellStart"/>
+      <w:r>
+        <w:rPr>
+          <w:rFonts w:ascii="Courier New" w:hAnsi="Courier New" w:cs="Courier New"/>
+        </w:rPr>
+        <w:t>getPartition</w:t>
+      </w:r>
+      <w:proofErr w:type="spellEnd"/>
+      <w:r>
+        <w:rPr>
+          <w:rFonts w:ascii="Courier New" w:hAnsi="Courier New" w:cs="Courier New"/>
+        </w:rPr>
+        <w:t xml:space="preserve">(Text key, Text value, int </w:t>
+      </w:r>
+      <w:proofErr w:type="spellStart"/>
+      <w:r>
+        <w:rPr>
+          <w:rFonts w:ascii="Courier New" w:hAnsi="Courier New" w:cs="Courier New"/>
+        </w:rPr>
+        <w:t>numReduceTasks</w:t>
+      </w:r>
+      <w:proofErr w:type="spellEnd"/>
+      <w:r>
+        <w:rPr>
+          <w:rFonts w:ascii="Courier New" w:hAnsi="Courier New" w:cs="Courier New"/>
+        </w:rPr>
+        <w:t>){</w:t>
+      </w:r>
+    </w:p>
+    <w:p>
+      <w:pPr>
+        <w:pStyle w:val="PlainText"/>
+        <w:rPr>
+          <w:rFonts w:ascii="Courier New" w:hAnsi="Courier New" w:cs="Courier New"/>
+        </w:rPr>
+      </w:pPr>
+    </w:p>
+    <w:p>
+      <w:pPr>
+        <w:pStyle w:val="PlainText"/>
+        <w:rPr>
+          <w:rFonts w:ascii="Courier New" w:hAnsi="Courier New" w:cs="Courier New"/>
+        </w:rPr>
+      </w:pPr>
+      <w:r>
+        <w:rPr>
+          <w:rFonts w:ascii="Courier New" w:hAnsi="Courier New" w:cs="Courier New"/>
+        </w:rPr>
+        <w:t xml:space="preserve">        if(</w:t>
+      </w:r>
+      <w:proofErr w:type="spellStart"/>
+      <w:r>
+        <w:rPr>
+          <w:rFonts w:ascii="Courier New" w:hAnsi="Courier New" w:cs="Courier New"/>
+        </w:rPr>
+        <w:t>numReduceTasks</w:t>
+      </w:r>
+      <w:proofErr w:type="spellEnd"/>
+      <w:r>
+        <w:rPr>
+          <w:rFonts w:ascii="Courier New" w:hAnsi="Courier New" w:cs="Courier New"/>
+        </w:rPr>
+        <w:t>==0){</w:t>
+      </w:r>
+    </w:p>
+    <w:p>
+      <w:pPr>
+        <w:pStyle w:val="PlainText"/>
+        <w:rPr>
+          <w:rFonts w:ascii="Courier New" w:hAnsi="Courier New" w:cs="Courier New"/>
+        </w:rPr>
+      </w:pPr>
+      <w:r>
+        <w:rPr>
+          <w:rFonts w:ascii="Courier New" w:hAnsi="Courier New" w:cs="Courier New"/>
+        </w:rPr>
+        <w:t xml:space="preserve">            return 0;</w:t>
+      </w:r>
+    </w:p>
+    <w:p>
+      <w:pPr>
+        <w:pStyle w:val="PlainText"/>
+        <w:rPr>
+          <w:rFonts w:ascii="Courier New" w:hAnsi="Courier New" w:cs="Courier New"/>
+        </w:rPr>
+      </w:pPr>
+      <w:r>
+        <w:rPr>
+          <w:rFonts w:ascii="Courier New" w:hAnsi="Courier New" w:cs="Courier New"/>
+        </w:rPr>
+        <w:t xml:space="preserve">        }</w:t>
+      </w:r>
+    </w:p>
+    <w:p>
+      <w:pPr>
+        <w:pStyle w:val="PlainText"/>
+        <w:rPr>
+          <w:rFonts w:ascii="Courier New" w:hAnsi="Courier New" w:cs="Courier New"/>
+        </w:rPr>
+      </w:pPr>
+      <w:r>
+        <w:rPr>
+          <w:rFonts w:ascii="Courier New" w:hAnsi="Courier New" w:cs="Courier New"/>
+        </w:rPr>
+        <w:t xml:space="preserve">        if(</w:t>
+      </w:r>
+      <w:proofErr w:type="spellStart"/>
+      <w:r>
+        <w:rPr>
+          <w:rFonts w:ascii="Courier New" w:hAnsi="Courier New" w:cs="Courier New"/>
+        </w:rPr>
+        <w:t>key.equals</w:t>
+      </w:r>
+      <w:proofErr w:type="spellEnd"/>
+      <w:r>
+        <w:rPr>
+          <w:rFonts w:ascii="Courier New" w:hAnsi="Courier New" w:cs="Courier New"/>
+        </w:rPr>
+        <w:t>(new Text("2013"))){</w:t>
+      </w:r>
+    </w:p>
+    <w:p>
+      <w:pPr>
+        <w:pStyle w:val="PlainText"/>
+        <w:rPr>
+          <w:rFonts w:ascii="Courier New" w:hAnsi="Courier New" w:cs="Courier New"/>
+        </w:rPr>
+      </w:pPr>
+      <w:r>
+        <w:rPr>
+          <w:rFonts w:ascii="Courier New" w:hAnsi="Courier New" w:cs="Courier New"/>
+        </w:rPr>
+        <w:t xml:space="preserve">            return 0;</w:t>
+      </w:r>
+    </w:p>
+    <w:p>
+      <w:pPr>
+        <w:pStyle w:val="PlainText"/>
+        <w:rPr>
+          <w:rFonts w:ascii="Courier New" w:hAnsi="Courier New" w:cs="Courier New"/>
+        </w:rPr>
+      </w:pPr>
+      <w:r>
+        <w:rPr>
+          <w:rFonts w:ascii="Courier New" w:hAnsi="Courier New" w:cs="Courier New"/>
+        </w:rPr>
+        <w:t xml:space="preserve">        }</w:t>
+      </w:r>
+    </w:p>
+    <w:p>
+      <w:pPr>
+        <w:pStyle w:val="PlainText"/>
+        <w:rPr>
+          <w:rFonts w:ascii="Courier New" w:hAnsi="Courier New" w:cs="Courier New"/>
+        </w:rPr>
+      </w:pPr>
+      <w:r>
+        <w:rPr>
+          <w:rFonts w:ascii="Courier New" w:hAnsi="Courier New" w:cs="Courier New"/>
+        </w:rPr>
+        <w:t xml:space="preserve">        if(</w:t>
+      </w:r>
+      <w:proofErr w:type="spellStart"/>
+      <w:r>
+        <w:rPr>
+          <w:rFonts w:ascii="Courier New" w:hAnsi="Courier New" w:cs="Courier New"/>
+        </w:rPr>
+        <w:t>key.equals</w:t>
+      </w:r>
+      <w:proofErr w:type="spellEnd"/>
+      <w:r>
+        <w:rPr>
+          <w:rFonts w:ascii="Courier New" w:hAnsi="Courier New" w:cs="Courier New"/>
+        </w:rPr>
+        <w:t>(new Text("2014"))){</w:t>
+      </w:r>
+    </w:p>
+    <w:p>
+      <w:pPr>
+        <w:pStyle w:val="PlainText"/>
+        <w:rPr>
+          <w:rFonts w:ascii="Courier New" w:hAnsi="Courier New" w:cs="Courier New"/>
+        </w:rPr>
+      </w:pPr>
+      <w:r>
+        <w:rPr>
+          <w:rFonts w:ascii="Courier New" w:hAnsi="Courier New" w:cs="Courier New"/>
+        </w:rPr>
+        <w:t xml:space="preserve">            return 1;</w:t>
+      </w:r>
+    </w:p>
+    <w:p>
+      <w:pPr>
+        <w:pStyle w:val="PlainText"/>
+        <w:rPr>
+          <w:rFonts w:ascii="Courier New" w:hAnsi="Courier New" w:cs="Courier New"/>
+        </w:rPr>
+      </w:pPr>
+      <w:r>
+        <w:rPr>
+          <w:rFonts w:ascii="Courier New" w:hAnsi="Courier New" w:cs="Courier New"/>
+        </w:rPr>
+        <w:t xml:space="preserve">        }</w:t>
+      </w:r>
+    </w:p>
+    <w:p>
+      <w:pPr>
+        <w:pStyle w:val="PlainText"/>
+        <w:rPr>
+          <w:rFonts w:ascii="Courier New" w:hAnsi="Courier New" w:cs="Courier New"/>
+        </w:rPr>
+      </w:pPr>
+      <w:r>
+        <w:rPr>
+          <w:rFonts w:ascii="Courier New" w:hAnsi="Courier New" w:cs="Courier New"/>
+        </w:rPr>
+        <w:t xml:space="preserve">        if(</w:t>
+      </w:r>
+      <w:proofErr w:type="spellStart"/>
+      <w:r>
+        <w:rPr>
+          <w:rFonts w:ascii="Courier New" w:hAnsi="Courier New" w:cs="Courier New"/>
+        </w:rPr>
+        <w:t>key.equals</w:t>
+      </w:r>
+      <w:proofErr w:type="spellEnd"/>
+      <w:r>
+        <w:rPr>
+          <w:rFonts w:ascii="Courier New" w:hAnsi="Courier New" w:cs="Courier New"/>
+        </w:rPr>
+        <w:t>(new Text("2015"))){</w:t>
+      </w:r>
+    </w:p>
+    <w:p>
+      <w:pPr>
+        <w:pStyle w:val="PlainText"/>
+        <w:rPr>
+          <w:rFonts w:ascii="Courier New" w:hAnsi="Courier New" w:cs="Courier New"/>
+        </w:rPr>
+      </w:pPr>
+      <w:r>
+        <w:rPr>
+          <w:rFonts w:ascii="Courier New" w:hAnsi="Courier New" w:cs="Courier New"/>
+        </w:rPr>
+        <w:t xml:space="preserve">            return 2;</w:t>
+      </w:r>
+    </w:p>
+    <w:p>
+      <w:pPr>
+        <w:pStyle w:val="PlainText"/>
+        <w:rPr>
+          <w:rFonts w:ascii="Courier New" w:hAnsi="Courier New" w:cs="Courier New"/>
+        </w:rPr>
+      </w:pPr>
+      <w:r>
+        <w:rPr>
+          <w:rFonts w:ascii="Courier New" w:hAnsi="Courier New" w:cs="Courier New"/>
+        </w:rPr>
+        <w:t xml:space="preserve">        }</w:t>
+      </w:r>
+    </w:p>
+    <w:p>
+      <w:pPr>
+        <w:pStyle w:val="PlainText"/>
+        <w:rPr>
+          <w:rFonts w:ascii="Courier New" w:hAnsi="Courier New" w:cs="Courier New"/>
+        </w:rPr>
+      </w:pPr>
+      <w:r>
+        <w:rPr>
+          <w:rFonts w:ascii="Courier New" w:hAnsi="Courier New" w:cs="Courier New"/>
+        </w:rPr>
+        <w:t xml:space="preserve">        if(</w:t>
+      </w:r>
+      <w:proofErr w:type="spellStart"/>
+      <w:r>
+        <w:rPr>
+          <w:rFonts w:ascii="Courier New" w:hAnsi="Courier New" w:cs="Courier New"/>
+        </w:rPr>
+        <w:t>key.equals</w:t>
+      </w:r>
+      <w:proofErr w:type="spellEnd"/>
+      <w:r>
+        <w:rPr>
+          <w:rFonts w:ascii="Courier New" w:hAnsi="Courier New" w:cs="Courier New"/>
+        </w:rPr>
+        <w:t>(new Text("2016"))){</w:t>
+      </w:r>
+    </w:p>
+    <w:p>
+      <w:pPr>
+        <w:pStyle w:val="PlainText"/>
+        <w:rPr>
+          <w:rFonts w:ascii="Courier New" w:hAnsi="Courier New" w:cs="Courier New"/>
+        </w:rPr>
+      </w:pPr>
+      <w:r>
+        <w:rPr>
+          <w:rFonts w:ascii="Courier New" w:hAnsi="Courier New" w:cs="Courier New"/>
+        </w:rPr>
+        <w:t xml:space="preserve">            return 3;</w:t>
+      </w:r>
+    </w:p>
+    <w:p>
+      <w:pPr>
+        <w:pStyle w:val="PlainText"/>
+        <w:rPr>
+          <w:rFonts w:ascii="Courier New" w:hAnsi="Courier New" w:cs="Courier New"/>
+        </w:rPr>
+      </w:pPr>
+      <w:r>
+        <w:rPr>
+          <w:rFonts w:ascii="Courier New" w:hAnsi="Courier New" w:cs="Courier New"/>
+        </w:rPr>
+        <w:t xml:space="preserve">        }</w:t>
+      </w:r>
+    </w:p>
+    <w:p>
+      <w:pPr>
+        <w:pStyle w:val="PlainText"/>
+        <w:rPr>
+          <w:rFonts w:ascii="Courier New" w:hAnsi="Courier New" w:cs="Courier New"/>
+        </w:rPr>
+      </w:pPr>
+      <w:r>
+        <w:rPr>
+          <w:rFonts w:ascii="Courier New" w:hAnsi="Courier New" w:cs="Courier New"/>
+        </w:rPr>
+        <w:t xml:space="preserve">        if(</w:t>
+      </w:r>
+      <w:proofErr w:type="spellStart"/>
+      <w:r>
+        <w:rPr>
+          <w:rFonts w:ascii="Courier New" w:hAnsi="Courier New" w:cs="Courier New"/>
+        </w:rPr>
+        <w:t>key.equals</w:t>
+      </w:r>
+      <w:proofErr w:type="spellEnd"/>
+      <w:r>
+        <w:rPr>
+          <w:rFonts w:ascii="Courier New" w:hAnsi="Courier New" w:cs="Courier New"/>
+        </w:rPr>
+        <w:t>(new Text("2017"))){</w:t>
+      </w:r>
+    </w:p>
+    <w:p>
+      <w:pPr>
+        <w:pStyle w:val="PlainText"/>
+        <w:rPr>
+          <w:rFonts w:ascii="Courier New" w:hAnsi="Courier New" w:cs="Courier New"/>
+        </w:rPr>
+      </w:pPr>
+      <w:r>
+        <w:rPr>
+          <w:rFonts w:ascii="Courier New" w:hAnsi="Courier New" w:cs="Courier New"/>
+        </w:rPr>
+        <w:t xml:space="preserve">            return 4;</w:t>
+      </w:r>
+    </w:p>
+    <w:p>
+      <w:pPr>
+        <w:pStyle w:val="PlainText"/>
+        <w:rPr>
+          <w:rFonts w:ascii="Courier New" w:hAnsi="Courier New" w:cs="Courier New"/>
+        </w:rPr>
+      </w:pPr>
+      <w:r>
+        <w:rPr>
+          <w:rFonts w:ascii="Courier New" w:hAnsi="Courier New" w:cs="Courier New"/>
+        </w:rPr>
+        <w:t xml:space="preserve">        }</w:t>
+      </w:r>
+    </w:p>
+    <w:p>
+      <w:pPr>
+        <w:pStyle w:val="PlainText"/>
+        <w:rPr>
+          <w:rFonts w:ascii="Courier New" w:hAnsi="Courier New" w:cs="Courier New"/>
+        </w:rPr>
+      </w:pPr>
+      <w:r>
+        <w:rPr>
+          <w:rFonts w:ascii="Courier New" w:hAnsi="Courier New" w:cs="Courier New"/>
+        </w:rPr>
+        <w:t xml:space="preserve">        if(</w:t>
+      </w:r>
+      <w:proofErr w:type="spellStart"/>
+      <w:r>
+        <w:rPr>
+          <w:rFonts w:ascii="Courier New" w:hAnsi="Courier New" w:cs="Courier New"/>
+        </w:rPr>
+        <w:t>key.equals</w:t>
+      </w:r>
+      <w:proofErr w:type="spellEnd"/>
+      <w:r>
+        <w:rPr>
+          <w:rFonts w:ascii="Courier New" w:hAnsi="Courier New" w:cs="Courier New"/>
+        </w:rPr>
+        <w:t>(new Text("2018"))){</w:t>
+      </w:r>
+    </w:p>
+    <w:p>
+      <w:pPr>
+        <w:pStyle w:val="PlainText"/>
+        <w:rPr>
+          <w:rFonts w:ascii="Courier New" w:hAnsi="Courier New" w:cs="Courier New"/>
+        </w:rPr>
+      </w:pPr>
+      <w:r>
+        <w:rPr>
+          <w:rFonts w:ascii="Courier New" w:hAnsi="Courier New" w:cs="Courier New"/>
+        </w:rPr>
+        <w:t xml:space="preserve">            return 5;</w:t>
+      </w:r>
+    </w:p>
+    <w:p>
+      <w:pPr>
+        <w:pStyle w:val="PlainText"/>
+        <w:rPr>
+          <w:rFonts w:ascii="Courier New" w:hAnsi="Courier New" w:cs="Courier New"/>
+        </w:rPr>
+      </w:pPr>
+      <w:r>
+        <w:rPr>
+          <w:rFonts w:ascii="Courier New" w:hAnsi="Courier New" w:cs="Courier New"/>
+        </w:rPr>
+        <w:t xml:space="preserve">        }</w:t>
+      </w:r>
+    </w:p>
+    <w:p>
+      <w:pPr>
+        <w:pStyle w:val="PlainText"/>
+        <w:rPr>
+          <w:rFonts w:ascii="Courier New" w:hAnsi="Courier New" w:cs="Courier New"/>
+        </w:rPr>
+      </w:pPr>
+      <w:r>
+        <w:rPr>
+          <w:rFonts w:ascii="Courier New" w:hAnsi="Courier New" w:cs="Courier New"/>
+        </w:rPr>
+        <w:t xml:space="preserve">        if(</w:t>
+      </w:r>
+      <w:proofErr w:type="spellStart"/>
+      <w:r>
+        <w:rPr>
+          <w:rFonts w:ascii="Courier New" w:hAnsi="Courier New" w:cs="Courier New"/>
+        </w:rPr>
+        <w:t>key.equals</w:t>
+      </w:r>
+      <w:proofErr w:type="spellEnd"/>
+      <w:r>
+        <w:rPr>
+          <w:rFonts w:ascii="Courier New" w:hAnsi="Courier New" w:cs="Courier New"/>
+        </w:rPr>
+        <w:t>(new Text("2019"))){</w:t>
+      </w:r>
+    </w:p>
+    <w:p>
+      <w:pPr>
+        <w:pStyle w:val="PlainText"/>
+        <w:rPr>
+          <w:rFonts w:ascii="Courier New" w:hAnsi="Courier New" w:cs="Courier New"/>
+        </w:rPr>
+      </w:pPr>
+      <w:r>
+        <w:rPr>
+          <w:rFonts w:ascii="Courier New" w:hAnsi="Courier New" w:cs="Courier New"/>
+        </w:rPr>
+        <w:t xml:space="preserve">            return 6;</w:t>
+      </w:r>
+    </w:p>
+    <w:p>
+      <w:pPr>
+        <w:pStyle w:val="PlainText"/>
+        <w:rPr>
+          <w:rFonts w:ascii="Courier New" w:hAnsi="Courier New" w:cs="Courier New"/>
+        </w:rPr>
+      </w:pPr>
+      <w:r>
+        <w:rPr>
+          <w:rFonts w:ascii="Courier New" w:hAnsi="Courier New" w:cs="Courier New"/>
+        </w:rPr>
+        <w:t xml:space="preserve">        }</w:t>
+      </w:r>
+    </w:p>
+    <w:p>
+      <w:pPr>
+        <w:pStyle w:val="PlainText"/>
+        <w:rPr>
+          <w:rFonts w:ascii="Courier New" w:hAnsi="Courier New" w:cs="Courier New"/>
+        </w:rPr>
+      </w:pPr>
+      <w:r>
+        <w:rPr>
+          <w:rFonts w:ascii="Courier New" w:hAnsi="Courier New" w:cs="Courier New"/>
+        </w:rPr>
+        <w:t xml:space="preserve">        if(</w:t>
+      </w:r>
+      <w:proofErr w:type="spellStart"/>
+      <w:r>
+        <w:rPr>
+          <w:rFonts w:ascii="Courier New" w:hAnsi="Courier New" w:cs="Courier New"/>
+        </w:rPr>
+        <w:t>key.equals</w:t>
+      </w:r>
+      <w:proofErr w:type="spellEnd"/>
+      <w:r>
+        <w:rPr>
+          <w:rFonts w:ascii="Courier New" w:hAnsi="Courier New" w:cs="Courier New"/>
+        </w:rPr>
+        <w:t>(new Text("2020"))){</w:t>
+      </w:r>
+    </w:p>
+    <w:p>
+      <w:pPr>
+        <w:pStyle w:val="PlainText"/>
+        <w:rPr>
+          <w:rFonts w:ascii="Courier New" w:hAnsi="Courier New" w:cs="Courier New"/>
+        </w:rPr>
+      </w:pPr>
+      <w:r>
+        <w:rPr>
+          <w:rFonts w:ascii="Courier New" w:hAnsi="Courier New" w:cs="Courier New"/>
+        </w:rPr>
+        <w:t xml:space="preserve">            return 7;</w:t>
+      </w:r>
+    </w:p>
+    <w:p>
+      <w:pPr>
+        <w:pStyle w:val="PlainText"/>
+        <w:rPr>
+          <w:rFonts w:ascii="Courier New" w:hAnsi="Courier New" w:cs="Courier New"/>
+        </w:rPr>
+      </w:pPr>
+      <w:r>
+        <w:rPr>
+          <w:rFonts w:ascii="Courier New" w:hAnsi="Courier New" w:cs="Courier New"/>
+        </w:rPr>
+        <w:t xml:space="preserve">        }</w:t>
+      </w:r>
+    </w:p>
+    <w:p>
+      <w:pPr>
+        <w:pStyle w:val="PlainText"/>
+        <w:rPr>
+          <w:rFonts w:ascii="Courier New" w:hAnsi="Courier New" w:cs="Courier New"/>
+        </w:rPr>
+      </w:pPr>
+      <w:r>
+        <w:rPr>
+          <w:rFonts w:ascii="Courier New" w:hAnsi="Courier New" w:cs="Courier New"/>
+        </w:rPr>
+        <w:t xml:space="preserve">        if(</w:t>
+      </w:r>
+      <w:proofErr w:type="spellStart"/>
+      <w:r>
+        <w:rPr>
+          <w:rFonts w:ascii="Courier New" w:hAnsi="Courier New" w:cs="Courier New"/>
+        </w:rPr>
+        <w:t>key.equals</w:t>
+      </w:r>
+      <w:proofErr w:type="spellEnd"/>
+      <w:r>
+        <w:rPr>
+          <w:rFonts w:ascii="Courier New" w:hAnsi="Courier New" w:cs="Courier New"/>
+        </w:rPr>
+        <w:t>(new Text("2021"))){</w:t>
+      </w:r>
+    </w:p>
+    <w:p>
+      <w:pPr>
+        <w:pStyle w:val="PlainText"/>
+        <w:rPr>
+          <w:rFonts w:ascii="Courier New" w:hAnsi="Courier New" w:cs="Courier New"/>
+        </w:rPr>
+      </w:pPr>
+      <w:r>
+        <w:rPr>
+          <w:rFonts w:ascii="Courier New" w:hAnsi="Courier New" w:cs="Courier New"/>
+        </w:rPr>
+        <w:t xml:space="preserve">            return 8;</w:t>
+      </w:r>
+    </w:p>
+    <w:p>
+      <w:pPr>
+        <w:pStyle w:val="PlainText"/>
+        <w:rPr>
+          <w:rFonts w:ascii="Courier New" w:hAnsi="Courier New" w:cs="Courier New"/>
+        </w:rPr>
+      </w:pPr>
+      <w:r>
+        <w:rPr>
+          <w:rFonts w:ascii="Courier New" w:hAnsi="Courier New" w:cs="Courier New"/>
+        </w:rPr>
+        <w:t xml:space="preserve">        }</w:t>
+      </w:r>
+    </w:p>
+    <w:p>
+      <w:pPr>
+        <w:pStyle w:val="PlainText"/>
+        <w:rPr>
+          <w:rFonts w:ascii="Courier New" w:hAnsi="Courier New" w:cs="Courier New"/>
+        </w:rPr>
+      </w:pPr>
+      <w:r>
+        <w:rPr>
+          <w:rFonts w:ascii="Courier New" w:hAnsi="Courier New" w:cs="Courier New"/>
+        </w:rPr>
+        <w:t xml:space="preserve">    }</w:t>
+      </w:r>
+    </w:p>
+    <w:p>
+      <w:pPr>
+        <w:pStyle w:val="PlainText"/>
+        <w:rPr>
+          <w:rFonts w:ascii="Courier New" w:hAnsi="Courier New" w:cs="Courier New"/>
+        </w:rPr>
+      </w:pPr>
+      <w:r>
+        <w:rPr>
+          <w:rFonts w:ascii="Courier New" w:hAnsi="Courier New" w:cs="Courier New"/>
+        </w:rPr>
+        <w:t>}</w:t>
+      </w:r>
+    </w:p>
+    <w:p>
+      <w:r>
+        <w:br w:type="page"/>
       </w:r>
     </w:p>
     <w:p>
@@ -7487,21 +8121,7 @@
                 <w:color w:val="000000"/>
               </w:rPr>
               <w:br/>
-              <w:t xml:space="preserve">    line = </w:t>
-            </w:r>
-            <w:proofErr w:type="spellStart"/>
-            <w:r>
-              <w:rPr>
-                <w:color w:val="000000"/>
-              </w:rPr>
-              <w:t>line.strip</w:t>
-            </w:r>
-            <w:proofErr w:type="spellEnd"/>
-            <w:r>
-              <w:rPr>
-                <w:color w:val="000000"/>
-              </w:rPr>
-              <w:t>()</w:t>
+              <w:t xml:space="preserve">    line = line.strip()</w:t>
             </w:r>
             <w:r>
               <w:rPr>
@@ -7518,19 +8138,11 @@
               </w:rPr>
               <w:t xml:space="preserve">if </w:t>
             </w:r>
-            <w:proofErr w:type="spellStart"/>
-            <w:r>
-              <w:rPr>
-                <w:color w:val="000000"/>
-              </w:rPr>
-              <w:t>line.startswith</w:t>
-            </w:r>
-            <w:proofErr w:type="spellEnd"/>
-            <w:r>
-              <w:rPr>
-                <w:color w:val="000000"/>
-              </w:rPr>
-              <w:t>(</w:t>
+            <w:r>
+              <w:rPr>
+                <w:color w:val="000000"/>
+              </w:rPr>
+              <w:t>line.startswith(</w:t>
             </w:r>
             <w:r>
               <w:rPr>
@@ -8080,19 +8692,11 @@
               <w:t xml:space="preserve">df = </w:t>
             </w:r>
             <w:proofErr w:type="spellStart"/>
-            <w:proofErr w:type="gramStart"/>
-            <w:r>
-              <w:rPr>
-                <w:color w:val="000000"/>
-              </w:rPr>
-              <w:t>pd.read</w:t>
-            </w:r>
-            <w:proofErr w:type="gramEnd"/>
-            <w:r>
-              <w:rPr>
-                <w:color w:val="000000"/>
-              </w:rPr>
-              <w:t>_csv</w:t>
+            <w:r>
+              <w:rPr>
+                <w:color w:val="000000"/>
+              </w:rPr>
+              <w:t>pd.read_csv</w:t>
             </w:r>
             <w:proofErr w:type="spellEnd"/>
             <w:r>
@@ -8525,7 +9129,6 @@
           <w:bCs/>
         </w:rPr>
       </w:pPr>
-      <w:proofErr w:type="gramStart"/>
       <w:r>
         <w:rPr>
           <w:b/>
@@ -8533,7 +9136,6 @@
         </w:rPr>
         <w:t>command :</w:t>
       </w:r>
-      <w:proofErr w:type="gramEnd"/>
     </w:p>
     <w:tbl>
       <w:tblPr>
@@ -8630,16 +9232,6 @@
         <w:t>/part-00000</w:t>
       </w:r>
     </w:p>
-    <w:p>
-      <w:r>
-        <w:object w:dxaOrig="1520" w:dyaOrig="987" w14:anchorId="2956AC30">
-          <v:shape id="_x0000_i1032" type="#_x0000_t75" style="width:76pt;height:49.5pt" o:ole="">
-            <v:imagedata r:id="rId17" o:title=""/>
-          </v:shape>
-          <o:OLEObject Type="Embed" ProgID="Package" ShapeID="_x0000_i1032" DrawAspect="Icon" ObjectID="_1688308656" r:id="rId18"/>
-        </w:object>
-      </w:r>
-    </w:p>
     <w:sectPr>
       <w:pgSz w:w="11906" w:h="16838"/>
       <w:pgMar w:top="1440" w:right="1440" w:bottom="1440" w:left="1440" w:header="708" w:footer="708" w:gutter="0"/>
@@ -9811,6 +10403,92 @@
     </w:lvl>
   </w:abstractNum>
   <w:abstractNum w:abstractNumId="11" w15:restartNumberingAfterBreak="0">
+    <w:nsid w:val="2DB369B8"/>
+    <w:multiLevelType w:val="hybridMultilevel"/>
+    <w:tmpl w:val="76368C1A"/>
+    <w:lvl w:ilvl="0" w:tplc="0409000F">
+      <w:start w:val="1"/>
+      <w:numFmt w:val="decimal"/>
+      <w:lvlText w:val="%1."/>
+      <w:lvlJc w:val="left"/>
+      <w:pPr>
+        <w:ind w:left="720" w:hanging="360"/>
+      </w:pPr>
+    </w:lvl>
+    <w:lvl w:ilvl="1" w:tplc="04090019" w:tentative="1">
+      <w:start w:val="1"/>
+      <w:numFmt w:val="lowerLetter"/>
+      <w:lvlText w:val="%2."/>
+      <w:lvlJc w:val="left"/>
+      <w:pPr>
+        <w:ind w:left="1440" w:hanging="360"/>
+      </w:pPr>
+    </w:lvl>
+    <w:lvl w:ilvl="2" w:tplc="0409001B" w:tentative="1">
+      <w:start w:val="1"/>
+      <w:numFmt w:val="lowerRoman"/>
+      <w:lvlText w:val="%3."/>
+      <w:lvlJc w:val="right"/>
+      <w:pPr>
+        <w:ind w:left="2160" w:hanging="180"/>
+      </w:pPr>
+    </w:lvl>
+    <w:lvl w:ilvl="3" w:tplc="0409000F" w:tentative="1">
+      <w:start w:val="1"/>
+      <w:numFmt w:val="decimal"/>
+      <w:lvlText w:val="%4."/>
+      <w:lvlJc w:val="left"/>
+      <w:pPr>
+        <w:ind w:left="2880" w:hanging="360"/>
+      </w:pPr>
+    </w:lvl>
+    <w:lvl w:ilvl="4" w:tplc="04090019" w:tentative="1">
+      <w:start w:val="1"/>
+      <w:numFmt w:val="lowerLetter"/>
+      <w:lvlText w:val="%5."/>
+      <w:lvlJc w:val="left"/>
+      <w:pPr>
+        <w:ind w:left="3600" w:hanging="360"/>
+      </w:pPr>
+    </w:lvl>
+    <w:lvl w:ilvl="5" w:tplc="0409001B" w:tentative="1">
+      <w:start w:val="1"/>
+      <w:numFmt w:val="lowerRoman"/>
+      <w:lvlText w:val="%6."/>
+      <w:lvlJc w:val="right"/>
+      <w:pPr>
+        <w:ind w:left="4320" w:hanging="180"/>
+      </w:pPr>
+    </w:lvl>
+    <w:lvl w:ilvl="6" w:tplc="0409000F" w:tentative="1">
+      <w:start w:val="1"/>
+      <w:numFmt w:val="decimal"/>
+      <w:lvlText w:val="%7."/>
+      <w:lvlJc w:val="left"/>
+      <w:pPr>
+        <w:ind w:left="5040" w:hanging="360"/>
+      </w:pPr>
+    </w:lvl>
+    <w:lvl w:ilvl="7" w:tplc="04090019" w:tentative="1">
+      <w:start w:val="1"/>
+      <w:numFmt w:val="lowerLetter"/>
+      <w:lvlText w:val="%8."/>
+      <w:lvlJc w:val="left"/>
+      <w:pPr>
+        <w:ind w:left="5760" w:hanging="360"/>
+      </w:pPr>
+    </w:lvl>
+    <w:lvl w:ilvl="8" w:tplc="0409001B" w:tentative="1">
+      <w:start w:val="1"/>
+      <w:numFmt w:val="lowerRoman"/>
+      <w:lvlText w:val="%9."/>
+      <w:lvlJc w:val="right"/>
+      <w:pPr>
+        <w:ind w:left="6480" w:hanging="180"/>
+      </w:pPr>
+    </w:lvl>
+  </w:abstractNum>
+  <w:abstractNum w:abstractNumId="12" w15:restartNumberingAfterBreak="0">
     <w:nsid w:val="370C0858"/>
     <w:multiLevelType w:val="hybridMultilevel"/>
     <w:tmpl w:val="A3D46860"/>
@@ -9923,7 +10601,7 @@
       </w:rPr>
     </w:lvl>
   </w:abstractNum>
-  <w:abstractNum w:abstractNumId="12" w15:restartNumberingAfterBreak="0">
+  <w:abstractNum w:abstractNumId="13" w15:restartNumberingAfterBreak="0">
     <w:nsid w:val="3D302822"/>
     <w:multiLevelType w:val="hybridMultilevel"/>
     <w:tmpl w:val="C7CC9A58"/>
@@ -10009,7 +10687,7 @@
       </w:pPr>
     </w:lvl>
   </w:abstractNum>
-  <w:abstractNum w:abstractNumId="13" w15:restartNumberingAfterBreak="0">
+  <w:abstractNum w:abstractNumId="14" w15:restartNumberingAfterBreak="0">
     <w:nsid w:val="42CC40D1"/>
     <w:multiLevelType w:val="hybridMultilevel"/>
     <w:tmpl w:val="8E886E2A"/>
@@ -10098,7 +10776,7 @@
       </w:pPr>
     </w:lvl>
   </w:abstractNum>
-  <w:abstractNum w:abstractNumId="14" w15:restartNumberingAfterBreak="0">
+  <w:abstractNum w:abstractNumId="15" w15:restartNumberingAfterBreak="0">
     <w:nsid w:val="56AC48C5"/>
     <w:multiLevelType w:val="hybridMultilevel"/>
     <w:tmpl w:val="65FE5DFC"/>
@@ -10210,7 +10888,7 @@
       </w:rPr>
     </w:lvl>
   </w:abstractNum>
-  <w:abstractNum w:abstractNumId="15" w15:restartNumberingAfterBreak="0">
+  <w:abstractNum w:abstractNumId="16" w15:restartNumberingAfterBreak="0">
     <w:nsid w:val="663426B1"/>
     <w:multiLevelType w:val="hybridMultilevel"/>
     <w:tmpl w:val="893C546C"/>
@@ -10299,7 +10977,7 @@
       </w:pPr>
     </w:lvl>
   </w:abstractNum>
-  <w:abstractNum w:abstractNumId="16" w15:restartNumberingAfterBreak="0">
+  <w:abstractNum w:abstractNumId="17" w15:restartNumberingAfterBreak="0">
     <w:nsid w:val="67585517"/>
     <w:multiLevelType w:val="multilevel"/>
     <w:tmpl w:val="1D9080A2"/>
@@ -10448,7 +11126,7 @@
       </w:rPr>
     </w:lvl>
   </w:abstractNum>
-  <w:abstractNum w:abstractNumId="17" w15:restartNumberingAfterBreak="0">
+  <w:abstractNum w:abstractNumId="18" w15:restartNumberingAfterBreak="0">
     <w:nsid w:val="6ACE3795"/>
     <w:multiLevelType w:val="hybridMultilevel"/>
     <w:tmpl w:val="A5568186"/>
@@ -10537,7 +11215,7 @@
       </w:pPr>
     </w:lvl>
   </w:abstractNum>
-  <w:abstractNum w:abstractNumId="18" w15:restartNumberingAfterBreak="0">
+  <w:abstractNum w:abstractNumId="19" w15:restartNumberingAfterBreak="0">
     <w:nsid w:val="77442C34"/>
     <w:multiLevelType w:val="hybridMultilevel"/>
     <w:tmpl w:val="EBB65F94"/>
@@ -10650,7 +11328,7 @@
       </w:rPr>
     </w:lvl>
   </w:abstractNum>
-  <w:abstractNum w:abstractNumId="19" w15:restartNumberingAfterBreak="0">
+  <w:abstractNum w:abstractNumId="20" w15:restartNumberingAfterBreak="0">
     <w:nsid w:val="78B74537"/>
     <w:multiLevelType w:val="hybridMultilevel"/>
     <w:tmpl w:val="2A6846F4"/>
@@ -10764,13 +11442,13 @@
     </w:lvl>
   </w:abstractNum>
   <w:num w:numId="1">
-    <w:abstractNumId w:val="11"/>
+    <w:abstractNumId w:val="12"/>
   </w:num>
   <w:num w:numId="2">
-    <w:abstractNumId w:val="18"/>
+    <w:abstractNumId w:val="19"/>
   </w:num>
   <w:num w:numId="3">
-    <w:abstractNumId w:val="13"/>
+    <w:abstractNumId w:val="14"/>
     <w:lvlOverride w:ilvl="0"/>
     <w:lvlOverride w:ilvl="1">
       <w:startOverride w:val="1"/>
@@ -10834,10 +11512,10 @@
     <w:abstractNumId w:val="0"/>
   </w:num>
   <w:num w:numId="7">
-    <w:abstractNumId w:val="19"/>
+    <w:abstractNumId w:val="20"/>
   </w:num>
   <w:num w:numId="8">
-    <w:abstractNumId w:val="14"/>
+    <w:abstractNumId w:val="15"/>
   </w:num>
   <w:num w:numId="9">
     <w:abstractNumId w:val="6"/>
@@ -10870,10 +11548,10 @@
     </w:lvlOverride>
   </w:num>
   <w:num w:numId="10">
-    <w:abstractNumId w:val="17"/>
+    <w:abstractNumId w:val="18"/>
   </w:num>
   <w:num w:numId="11">
-    <w:abstractNumId w:val="16"/>
+    <w:abstractNumId w:val="17"/>
   </w:num>
   <w:num w:numId="12">
     <w:abstractNumId w:val="7"/>
@@ -10882,13 +11560,13 @@
     <w:abstractNumId w:val="9"/>
   </w:num>
   <w:num w:numId="14">
-    <w:abstractNumId w:val="15"/>
+    <w:abstractNumId w:val="16"/>
   </w:num>
   <w:num w:numId="15">
     <w:abstractNumId w:val="3"/>
   </w:num>
   <w:num w:numId="16">
-    <w:abstractNumId w:val="12"/>
+    <w:abstractNumId w:val="13"/>
   </w:num>
   <w:num w:numId="17">
     <w:abstractNumId w:val="4"/>
@@ -10901,6 +11579,9 @@
   </w:num>
   <w:num w:numId="20">
     <w:abstractNumId w:val="10"/>
+  </w:num>
+  <w:num w:numId="21">
+    <w:abstractNumId w:val="11"/>
   </w:num>
 </w:numbering>
 </file>

</xml_diff>